<commit_message>
Note di sviluppo con diagramma E-R
</commit_message>
<xml_diff>
--- a/docs/nds-uiip-sistema-editoriale.docx
+++ b/docs/nds-uiip-sistema-editoriale.docx
@@ -1,6 +1,6 @@
 
 <file path=word/document.xml><?xml version="1.0" encoding="utf-8"?>
-<w:document xmlns:wpc="http://schemas.microsoft.com/office/word/2010/wordprocessingCanvas" xmlns:mc="http://schemas.openxmlformats.org/markup-compatibility/2006" xmlns:o="urn:schemas-microsoft-com:office:office" xmlns:r="http://schemas.openxmlformats.org/officeDocument/2006/relationships" xmlns:m="http://schemas.openxmlformats.org/officeDocument/2006/math" xmlns:v="urn:schemas-microsoft-com:vml" xmlns:wp14="http://schemas.microsoft.com/office/word/2010/wordprocessingDrawing" xmlns:wp="http://schemas.openxmlformats.org/drawingml/2006/wordprocessingDrawing" xmlns:w10="urn:schemas-microsoft-com:office:word" xmlns:w="http://schemas.openxmlformats.org/wordprocessingml/2006/main" xmlns:w14="http://schemas.microsoft.com/office/word/2010/wordml" xmlns:wpg="http://schemas.microsoft.com/office/word/2010/wordprocessingGroup" xmlns:wpi="http://schemas.microsoft.com/office/word/2010/wordprocessingInk" xmlns:wne="http://schemas.microsoft.com/office/word/2006/wordml" xmlns:wps="http://schemas.microsoft.com/office/word/2010/wordprocessingShape" mc:Ignorable="w14 wp14">
+<w:document xmlns:ve="http://schemas.openxmlformats.org/markup-compatibility/2006" xmlns:o="urn:schemas-microsoft-com:office:office" xmlns:r="http://schemas.openxmlformats.org/officeDocument/2006/relationships" xmlns:m="http://schemas.openxmlformats.org/officeDocument/2006/math" xmlns:v="urn:schemas-microsoft-com:vml" xmlns:wp="http://schemas.openxmlformats.org/drawingml/2006/wordprocessingDrawing" xmlns:w10="urn:schemas-microsoft-com:office:word" xmlns:w="http://schemas.openxmlformats.org/wordprocessingml/2006/main" xmlns:wne="http://schemas.microsoft.com/office/word/2006/wordml">
   <w:body>
     <w:p>
       <w:pPr>
@@ -135,7 +135,7 @@
           <w:lang w:val="it-IT"/>
         </w:rPr>
         <w:sectPr>
-          <w:headerReference w:type="default" r:id="rId8"/>
+          <w:headerReference w:type="default" r:id="rId7"/>
           <w:pgSz w:w="12240" w:h="15840" w:code="1"/>
           <w:pgMar w:top="1440" w:right="1440" w:bottom="1440" w:left="1440" w:header="720" w:footer="720" w:gutter="0"/>
           <w:cols w:space="720"/>
@@ -194,7 +194,7 @@
           <w:insideV w:val="single" w:sz="6" w:space="0" w:color="auto"/>
         </w:tblBorders>
         <w:tblLayout w:type="fixed"/>
-        <w:tblLook w:val="0000" w:firstRow="0" w:lastRow="0" w:firstColumn="0" w:lastColumn="0" w:noHBand="0" w:noVBand="0"/>
+        <w:tblLook w:val="0000"/>
       </w:tblPr>
       <w:tblGrid>
         <w:gridCol w:w="2304"/>
@@ -333,34 +333,46 @@
               </w:rPr>
               <w:t>&lt;</w:t>
             </w:r>
-            <w:proofErr w:type="spellStart"/>
             <w:r>
               <w:rPr>
                 <w:sz w:val="24"/>
                 <w:szCs w:val="24"/>
                 <w:lang w:val="it-IT"/>
               </w:rPr>
-              <w:t>dd</w:t>
+              <w:t>10</w:t>
             </w:r>
-            <w:proofErr w:type="spellEnd"/>
             <w:r>
               <w:rPr>
                 <w:sz w:val="24"/>
                 <w:szCs w:val="24"/>
                 <w:lang w:val="it-IT"/>
               </w:rPr>
-              <w:t>/mmm/</w:t>
+              <w:t>/</w:t>
             </w:r>
-            <w:proofErr w:type="spellStart"/>
             <w:r>
               <w:rPr>
                 <w:sz w:val="24"/>
                 <w:szCs w:val="24"/>
                 <w:lang w:val="it-IT"/>
               </w:rPr>
-              <w:t>yy</w:t>
+              <w:t>04</w:t>
             </w:r>
-            <w:proofErr w:type="spellEnd"/>
+            <w:r>
+              <w:rPr>
+                <w:sz w:val="24"/>
+                <w:szCs w:val="24"/>
+                <w:lang w:val="it-IT"/>
+              </w:rPr>
+              <w:t>/</w:t>
+            </w:r>
+            <w:r>
+              <w:rPr>
+                <w:sz w:val="24"/>
+                <w:szCs w:val="24"/>
+                <w:lang w:val="it-IT"/>
+              </w:rPr>
+              <w:t>13</w:t>
+            </w:r>
             <w:r>
               <w:rPr>
                 <w:sz w:val="24"/>
@@ -415,25 +427,7 @@
                 <w:szCs w:val="24"/>
                 <w:lang w:val="it-IT"/>
               </w:rPr>
-              <w:t>&lt;</w:t>
-            </w:r>
-            <w:proofErr w:type="spellStart"/>
-            <w:r>
-              <w:rPr>
-                <w:sz w:val="24"/>
-                <w:szCs w:val="24"/>
-                <w:lang w:val="it-IT"/>
-              </w:rPr>
-              <w:t>details</w:t>
-            </w:r>
-            <w:proofErr w:type="spellEnd"/>
-            <w:r>
-              <w:rPr>
-                <w:sz w:val="24"/>
-                <w:szCs w:val="24"/>
-                <w:lang w:val="it-IT"/>
-              </w:rPr>
-              <w:t>&gt;</w:t>
+              <w:t>Diagramma E-R, script database</w:t>
             </w:r>
           </w:p>
         </w:tc>
@@ -457,25 +451,7 @@
                 <w:szCs w:val="24"/>
                 <w:lang w:val="it-IT"/>
               </w:rPr>
-              <w:t>&lt;</w:t>
-            </w:r>
-            <w:proofErr w:type="spellStart"/>
-            <w:r>
-              <w:rPr>
-                <w:sz w:val="24"/>
-                <w:szCs w:val="24"/>
-                <w:lang w:val="it-IT"/>
-              </w:rPr>
-              <w:t>name</w:t>
-            </w:r>
-            <w:proofErr w:type="spellEnd"/>
-            <w:r>
-              <w:rPr>
-                <w:sz w:val="24"/>
-                <w:szCs w:val="24"/>
-                <w:lang w:val="it-IT"/>
-              </w:rPr>
-              <w:t>&gt;</w:t>
+              <w:t>Maurizio Caprioli</w:t>
             </w:r>
           </w:p>
         </w:tc>
@@ -723,7 +699,25 @@
           <w:szCs w:val="44"/>
           <w:lang w:val="it-IT"/>
         </w:rPr>
-        <w:t xml:space="preserve"> of </w:t>
+        <w:t xml:space="preserve"> </w:t>
+      </w:r>
+      <w:proofErr w:type="spellStart"/>
+      <w:r>
+        <w:rPr>
+          <w:sz w:val="44"/>
+          <w:szCs w:val="44"/>
+          <w:lang w:val="it-IT"/>
+        </w:rPr>
+        <w:t>of</w:t>
+      </w:r>
+      <w:proofErr w:type="spellEnd"/>
+      <w:r>
+        <w:rPr>
+          <w:sz w:val="44"/>
+          <w:szCs w:val="44"/>
+          <w:lang w:val="it-IT"/>
+        </w:rPr>
+        <w:t xml:space="preserve"> </w:t>
       </w:r>
       <w:proofErr w:type="spellStart"/>
       <w:r>
@@ -803,6 +797,7 @@
       <w:r>
         <w:rPr>
           <w:noProof/>
+          <w:lang w:val="it-IT"/>
         </w:rPr>
         <w:tab/>
       </w:r>
@@ -815,6 +810,7 @@
       <w:r>
         <w:rPr>
           <w:noProof/>
+          <w:lang w:val="it-IT"/>
         </w:rPr>
         <w:instrText xml:space="preserve"> PAGEREF _Toc352852048 \h </w:instrText>
       </w:r>
@@ -832,6 +828,7 @@
       <w:r>
         <w:rPr>
           <w:noProof/>
+          <w:lang w:val="it-IT"/>
         </w:rPr>
         <w:t>4</w:t>
       </w:r>
@@ -883,6 +880,7 @@
       <w:r>
         <w:rPr>
           <w:noProof/>
+          <w:lang w:val="it-IT"/>
         </w:rPr>
         <w:tab/>
       </w:r>
@@ -895,6 +893,7 @@
       <w:r>
         <w:rPr>
           <w:noProof/>
+          <w:lang w:val="it-IT"/>
         </w:rPr>
         <w:instrText xml:space="preserve"> PAGEREF _Toc352852049 \h </w:instrText>
       </w:r>
@@ -912,6 +911,7 @@
       <w:r>
         <w:rPr>
           <w:noProof/>
+          <w:lang w:val="it-IT"/>
         </w:rPr>
         <w:t>5</w:t>
       </w:r>
@@ -963,6 +963,7 @@
       <w:r>
         <w:rPr>
           <w:noProof/>
+          <w:lang w:val="it-IT"/>
         </w:rPr>
         <w:tab/>
       </w:r>
@@ -975,6 +976,7 @@
       <w:r>
         <w:rPr>
           <w:noProof/>
+          <w:lang w:val="it-IT"/>
         </w:rPr>
         <w:instrText xml:space="preserve"> PAGEREF _Toc352852050 \h </w:instrText>
       </w:r>
@@ -992,6 +994,7 @@
       <w:r>
         <w:rPr>
           <w:noProof/>
+          <w:lang w:val="it-IT"/>
         </w:rPr>
         <w:t>5</w:t>
       </w:r>
@@ -1043,6 +1046,7 @@
       <w:r>
         <w:rPr>
           <w:noProof/>
+          <w:lang w:val="it-IT"/>
         </w:rPr>
         <w:tab/>
       </w:r>
@@ -1055,6 +1059,7 @@
       <w:r>
         <w:rPr>
           <w:noProof/>
+          <w:lang w:val="it-IT"/>
         </w:rPr>
         <w:instrText xml:space="preserve"> PAGEREF _Toc352852051 \h </w:instrText>
       </w:r>
@@ -1072,6 +1077,7 @@
       <w:r>
         <w:rPr>
           <w:noProof/>
+          <w:lang w:val="it-IT"/>
         </w:rPr>
         <w:t>5</w:t>
       </w:r>
@@ -1123,6 +1129,7 @@
       <w:r>
         <w:rPr>
           <w:noProof/>
+          <w:lang w:val="it-IT"/>
         </w:rPr>
         <w:tab/>
       </w:r>
@@ -1135,6 +1142,7 @@
       <w:r>
         <w:rPr>
           <w:noProof/>
+          <w:lang w:val="it-IT"/>
         </w:rPr>
         <w:instrText xml:space="preserve"> PAGEREF _Toc352852052 \h </w:instrText>
       </w:r>
@@ -1152,6 +1160,7 @@
       <w:r>
         <w:rPr>
           <w:noProof/>
+          <w:lang w:val="it-IT"/>
         </w:rPr>
         <w:t>5</w:t>
       </w:r>
@@ -1203,6 +1212,7 @@
       <w:r>
         <w:rPr>
           <w:noProof/>
+          <w:lang w:val="it-IT"/>
         </w:rPr>
         <w:tab/>
       </w:r>
@@ -1215,6 +1225,7 @@
       <w:r>
         <w:rPr>
           <w:noProof/>
+          <w:lang w:val="it-IT"/>
         </w:rPr>
         <w:instrText xml:space="preserve"> PAGEREF _Toc352852053 \h </w:instrText>
       </w:r>
@@ -1232,6 +1243,7 @@
       <w:r>
         <w:rPr>
           <w:noProof/>
+          <w:lang w:val="it-IT"/>
         </w:rPr>
         <w:t>6</w:t>
       </w:r>
@@ -1283,6 +1295,7 @@
       <w:r>
         <w:rPr>
           <w:noProof/>
+          <w:lang w:val="it-IT"/>
         </w:rPr>
         <w:tab/>
       </w:r>
@@ -1295,6 +1308,7 @@
       <w:r>
         <w:rPr>
           <w:noProof/>
+          <w:lang w:val="it-IT"/>
         </w:rPr>
         <w:instrText xml:space="preserve"> PAGEREF _Toc352852054 \h </w:instrText>
       </w:r>
@@ -1312,6 +1326,7 @@
       <w:r>
         <w:rPr>
           <w:noProof/>
+          <w:lang w:val="it-IT"/>
         </w:rPr>
         <w:t>6</w:t>
       </w:r>
@@ -1363,6 +1378,7 @@
       <w:r>
         <w:rPr>
           <w:noProof/>
+          <w:lang w:val="it-IT"/>
         </w:rPr>
         <w:tab/>
       </w:r>
@@ -1375,6 +1391,7 @@
       <w:r>
         <w:rPr>
           <w:noProof/>
+          <w:lang w:val="it-IT"/>
         </w:rPr>
         <w:instrText xml:space="preserve"> PAGEREF _Toc352852055 \h </w:instrText>
       </w:r>
@@ -1392,6 +1409,7 @@
       <w:r>
         <w:rPr>
           <w:noProof/>
+          <w:lang w:val="it-IT"/>
         </w:rPr>
         <w:t>6</w:t>
       </w:r>
@@ -1443,6 +1461,7 @@
       <w:r>
         <w:rPr>
           <w:noProof/>
+          <w:lang w:val="it-IT"/>
         </w:rPr>
         <w:tab/>
       </w:r>
@@ -1455,6 +1474,7 @@
       <w:r>
         <w:rPr>
           <w:noProof/>
+          <w:lang w:val="it-IT"/>
         </w:rPr>
         <w:instrText xml:space="preserve"> PAGEREF _Toc352852056 \h </w:instrText>
       </w:r>
@@ -1472,6 +1492,7 @@
       <w:r>
         <w:rPr>
           <w:noProof/>
+          <w:lang w:val="it-IT"/>
         </w:rPr>
         <w:t>7</w:t>
       </w:r>
@@ -1523,6 +1544,7 @@
       <w:r>
         <w:rPr>
           <w:noProof/>
+          <w:lang w:val="it-IT"/>
         </w:rPr>
         <w:tab/>
       </w:r>
@@ -1535,6 +1557,7 @@
       <w:r>
         <w:rPr>
           <w:noProof/>
+          <w:lang w:val="it-IT"/>
         </w:rPr>
         <w:instrText xml:space="preserve"> PAGEREF _Toc352852057 \h </w:instrText>
       </w:r>
@@ -1552,6 +1575,7 @@
       <w:r>
         <w:rPr>
           <w:noProof/>
+          <w:lang w:val="it-IT"/>
         </w:rPr>
         <w:t>7</w:t>
       </w:r>
@@ -1603,6 +1627,7 @@
       <w:r>
         <w:rPr>
           <w:noProof/>
+          <w:lang w:val="it-IT"/>
         </w:rPr>
         <w:tab/>
       </w:r>
@@ -1615,6 +1640,7 @@
       <w:r>
         <w:rPr>
           <w:noProof/>
+          <w:lang w:val="it-IT"/>
         </w:rPr>
         <w:instrText xml:space="preserve"> PAGEREF _Toc352852058 \h </w:instrText>
       </w:r>
@@ -1632,6 +1658,7 @@
       <w:r>
         <w:rPr>
           <w:noProof/>
+          <w:lang w:val="it-IT"/>
         </w:rPr>
         <w:t>7</w:t>
       </w:r>
@@ -1683,6 +1710,7 @@
       <w:r>
         <w:rPr>
           <w:noProof/>
+          <w:lang w:val="it-IT"/>
         </w:rPr>
         <w:tab/>
       </w:r>
@@ -1695,6 +1723,7 @@
       <w:r>
         <w:rPr>
           <w:noProof/>
+          <w:lang w:val="it-IT"/>
         </w:rPr>
         <w:instrText xml:space="preserve"> PAGEREF _Toc352852059 \h </w:instrText>
       </w:r>
@@ -1712,6 +1741,7 @@
       <w:r>
         <w:rPr>
           <w:noProof/>
+          <w:lang w:val="it-IT"/>
         </w:rPr>
         <w:t>7</w:t>
       </w:r>
@@ -1760,6 +1790,7 @@
       <w:r>
         <w:rPr>
           <w:noProof/>
+          <w:lang w:val="it-IT"/>
         </w:rPr>
         <w:tab/>
       </w:r>
@@ -1772,6 +1803,7 @@
       <w:r>
         <w:rPr>
           <w:noProof/>
+          <w:lang w:val="it-IT"/>
         </w:rPr>
         <w:instrText xml:space="preserve"> PAGEREF _Toc352852060 \h </w:instrText>
       </w:r>
@@ -1789,6 +1821,7 @@
       <w:r>
         <w:rPr>
           <w:noProof/>
+          <w:lang w:val="it-IT"/>
         </w:rPr>
         <w:t>7</w:t>
       </w:r>
@@ -1840,6 +1873,7 @@
       <w:r>
         <w:rPr>
           <w:noProof/>
+          <w:lang w:val="it-IT"/>
         </w:rPr>
         <w:tab/>
       </w:r>
@@ -1852,6 +1886,7 @@
       <w:r>
         <w:rPr>
           <w:noProof/>
+          <w:lang w:val="it-IT"/>
         </w:rPr>
         <w:instrText xml:space="preserve"> PAGEREF _Toc352852061 \h </w:instrText>
       </w:r>
@@ -1869,6 +1904,7 @@
       <w:r>
         <w:rPr>
           <w:noProof/>
+          <w:lang w:val="it-IT"/>
         </w:rPr>
         <w:t>7</w:t>
       </w:r>
@@ -1920,6 +1956,7 @@
       <w:r>
         <w:rPr>
           <w:noProof/>
+          <w:lang w:val="it-IT"/>
         </w:rPr>
         <w:tab/>
       </w:r>
@@ -1932,6 +1969,7 @@
       <w:r>
         <w:rPr>
           <w:noProof/>
+          <w:lang w:val="it-IT"/>
         </w:rPr>
         <w:instrText xml:space="preserve"> PAGEREF _Toc352852062 \h </w:instrText>
       </w:r>
@@ -1949,6 +1987,7 @@
       <w:r>
         <w:rPr>
           <w:noProof/>
+          <w:lang w:val="it-IT"/>
         </w:rPr>
         <w:t>8</w:t>
       </w:r>
@@ -2000,6 +2039,7 @@
       <w:r>
         <w:rPr>
           <w:noProof/>
+          <w:lang w:val="it-IT"/>
         </w:rPr>
         <w:tab/>
       </w:r>
@@ -2012,6 +2052,7 @@
       <w:r>
         <w:rPr>
           <w:noProof/>
+          <w:lang w:val="it-IT"/>
         </w:rPr>
         <w:instrText xml:space="preserve"> PAGEREF _Toc352852063 \h </w:instrText>
       </w:r>
@@ -2029,6 +2070,7 @@
       <w:r>
         <w:rPr>
           <w:noProof/>
+          <w:lang w:val="it-IT"/>
         </w:rPr>
         <w:t>8</w:t>
       </w:r>
@@ -2080,6 +2122,7 @@
       <w:r>
         <w:rPr>
           <w:noProof/>
+          <w:lang w:val="it-IT"/>
         </w:rPr>
         <w:tab/>
       </w:r>
@@ -2092,6 +2135,7 @@
       <w:r>
         <w:rPr>
           <w:noProof/>
+          <w:lang w:val="it-IT"/>
         </w:rPr>
         <w:instrText xml:space="preserve"> PAGEREF _Toc352852064 \h </w:instrText>
       </w:r>
@@ -2109,6 +2153,7 @@
       <w:r>
         <w:rPr>
           <w:noProof/>
+          <w:lang w:val="it-IT"/>
         </w:rPr>
         <w:t>8</w:t>
       </w:r>
@@ -2160,6 +2205,7 @@
       <w:r>
         <w:rPr>
           <w:noProof/>
+          <w:lang w:val="it-IT"/>
         </w:rPr>
         <w:tab/>
       </w:r>
@@ -2172,6 +2218,7 @@
       <w:r>
         <w:rPr>
           <w:noProof/>
+          <w:lang w:val="it-IT"/>
         </w:rPr>
         <w:instrText xml:space="preserve"> PAGEREF _Toc352852065 \h </w:instrText>
       </w:r>
@@ -2189,6 +2236,7 @@
       <w:r>
         <w:rPr>
           <w:noProof/>
+          <w:lang w:val="it-IT"/>
         </w:rPr>
         <w:t>9</w:t>
       </w:r>
@@ -2240,6 +2288,7 @@
       <w:r>
         <w:rPr>
           <w:noProof/>
+          <w:lang w:val="it-IT"/>
         </w:rPr>
         <w:tab/>
       </w:r>
@@ -2252,6 +2301,7 @@
       <w:r>
         <w:rPr>
           <w:noProof/>
+          <w:lang w:val="it-IT"/>
         </w:rPr>
         <w:instrText xml:space="preserve"> PAGEREF _Toc352852066 \h </w:instrText>
       </w:r>
@@ -2269,6 +2319,7 @@
       <w:r>
         <w:rPr>
           <w:noProof/>
+          <w:lang w:val="it-IT"/>
         </w:rPr>
         <w:t>9</w:t>
       </w:r>
@@ -2320,6 +2371,7 @@
       <w:r>
         <w:rPr>
           <w:noProof/>
+          <w:lang w:val="it-IT"/>
         </w:rPr>
         <w:tab/>
       </w:r>
@@ -2332,6 +2384,7 @@
       <w:r>
         <w:rPr>
           <w:noProof/>
+          <w:lang w:val="it-IT"/>
         </w:rPr>
         <w:instrText xml:space="preserve"> PAGEREF _Toc352852067 \h </w:instrText>
       </w:r>
@@ -2349,6 +2402,7 @@
       <w:r>
         <w:rPr>
           <w:noProof/>
+          <w:lang w:val="it-IT"/>
         </w:rPr>
         <w:t>9</w:t>
       </w:r>
@@ -2400,6 +2454,7 @@
       <w:r>
         <w:rPr>
           <w:noProof/>
+          <w:lang w:val="it-IT"/>
         </w:rPr>
         <w:tab/>
       </w:r>
@@ -2412,6 +2467,7 @@
       <w:r>
         <w:rPr>
           <w:noProof/>
+          <w:lang w:val="it-IT"/>
         </w:rPr>
         <w:instrText xml:space="preserve"> PAGEREF _Toc352852068 \h </w:instrText>
       </w:r>
@@ -2429,6 +2485,7 @@
       <w:r>
         <w:rPr>
           <w:noProof/>
+          <w:lang w:val="it-IT"/>
         </w:rPr>
         <w:t>9</w:t>
       </w:r>
@@ -2499,9 +2556,9 @@
       </w:pPr>
       <w:bookmarkStart w:id="1" w:name="_Toc456598586"/>
       <w:bookmarkStart w:id="2" w:name="_Toc456600917"/>
-      <w:bookmarkStart w:id="3" w:name="_Toc436203377"/>
-      <w:bookmarkStart w:id="4" w:name="_Toc452813577"/>
-      <w:bookmarkStart w:id="5" w:name="_Toc352852048"/>
+      <w:bookmarkStart w:id="3" w:name="_Toc352852048"/>
+      <w:bookmarkStart w:id="4" w:name="_Toc436203377"/>
+      <w:bookmarkStart w:id="5" w:name="_Toc452813577"/>
       <w:r>
         <w:rPr>
           <w:lang w:val="it-IT"/>
@@ -2522,7 +2579,7 @@
         </w:rPr>
         <w:t xml:space="preserve"> e scopo delle "Note di Sviluppo"</w:t>
       </w:r>
-      <w:bookmarkEnd w:id="5"/>
+      <w:bookmarkEnd w:id="3"/>
     </w:p>
     <w:p>
       <w:pPr>
@@ -3524,7 +3581,7 @@
           <w:color w:val="0000FF"/>
           <w:sz w:val="22"/>
           <w:szCs w:val="22"/>
-          <w:lang w:val="en-GB"/>
+          <w:lang w:val="it-IT"/>
         </w:rPr>
       </w:pPr>
     </w:p>
@@ -3705,8 +3762,20 @@
           <w:szCs w:val="22"/>
           <w:lang w:val="it-IT"/>
         </w:rPr>
-        <w:t xml:space="preserve"> Workbench</w:t>
-      </w:r>
+        <w:t xml:space="preserve"> </w:t>
+      </w:r>
+      <w:proofErr w:type="spellStart"/>
+      <w:r>
+        <w:rPr>
+          <w:i/>
+          <w:color w:val="0000FF"/>
+          <w:sz w:val="22"/>
+          <w:szCs w:val="22"/>
+          <w:lang w:val="it-IT"/>
+        </w:rPr>
+        <w:t>Workbench</w:t>
+      </w:r>
+      <w:proofErr w:type="spellEnd"/>
       <w:r>
         <w:rPr>
           <w:i/>
@@ -3973,8 +4042,8 @@
         <w:t xml:space="preserve"> esattamente come codice sorgente.</w:t>
       </w:r>
     </w:p>
-    <w:bookmarkEnd w:id="3"/>
     <w:bookmarkEnd w:id="4"/>
+    <w:bookmarkEnd w:id="5"/>
     <w:p>
       <w:pPr>
         <w:pStyle w:val="StileTitolo120ptGiustificato"/>
@@ -4318,7 +4387,7 @@
       <w:tblPr>
         <w:tblStyle w:val="Grigliatabella"/>
         <w:tblW w:w="0" w:type="auto"/>
-        <w:tblLook w:val="01E0" w:firstRow="1" w:lastRow="1" w:firstColumn="1" w:lastColumn="1" w:noHBand="0" w:noVBand="0"/>
+        <w:tblLook w:val="01E0"/>
       </w:tblPr>
       <w:tblGrid>
         <w:gridCol w:w="2518"/>
@@ -4445,7 +4514,7 @@
       <w:tblPr>
         <w:tblStyle w:val="Grigliatabella"/>
         <w:tblW w:w="0" w:type="auto"/>
-        <w:tblLook w:val="01E0" w:firstRow="1" w:lastRow="1" w:firstColumn="1" w:lastColumn="1" w:noHBand="0" w:noVBand="0"/>
+        <w:tblLook w:val="01E0"/>
       </w:tblPr>
       <w:tblGrid>
         <w:gridCol w:w="2518"/>
@@ -4706,27 +4775,7 @@
           <w:szCs w:val="22"/>
           <w:lang w:val="it-IT"/>
         </w:rPr>
-        <w:t xml:space="preserve">e </w:t>
-      </w:r>
-      <w:r>
-        <w:rPr>
-          <w:i/>
-          <w:color w:val="0000FF"/>
-          <w:sz w:val="22"/>
-          <w:szCs w:val="22"/>
-          <w:lang w:val="it-IT"/>
-        </w:rPr>
-        <w:t>definizione</w:t>
-      </w:r>
-      <w:r>
-        <w:rPr>
-          <w:i/>
-          <w:color w:val="0000FF"/>
-          <w:sz w:val="22"/>
-          <w:szCs w:val="22"/>
-          <w:lang w:val="it-IT"/>
-        </w:rPr>
-        <w:t xml:space="preserve"> </w:t>
+        <w:t xml:space="preserve">e definizione </w:t>
       </w:r>
       <w:r>
         <w:rPr>
@@ -5043,7 +5092,7 @@
       <w:tblPr>
         <w:tblStyle w:val="Grigliatabella"/>
         <w:tblW w:w="0" w:type="auto"/>
-        <w:tblLook w:val="01E0" w:firstRow="1" w:lastRow="1" w:firstColumn="1" w:lastColumn="1" w:noHBand="0" w:noVBand="0"/>
+        <w:tblLook w:val="01E0"/>
       </w:tblPr>
       <w:tblGrid>
         <w:gridCol w:w="2518"/>
@@ -5996,7 +6045,7 @@
           <w:szCs w:val="22"/>
           <w:lang w:val="it-IT"/>
         </w:rPr>
-        <w:t xml:space="preserve"> (da cui vengono generati i documenti specifici) deve essere custom-</w:t>
+        <w:t xml:space="preserve"> (da cui vengono generati i documenti specifici) deve essere </w:t>
       </w:r>
       <w:proofErr w:type="spellStart"/>
       <w:r>
@@ -6007,7 +6056,7 @@
           <w:szCs w:val="22"/>
           <w:lang w:val="it-IT"/>
         </w:rPr>
-        <w:t>izzato</w:t>
+        <w:t>custom-izzato</w:t>
       </w:r>
       <w:proofErr w:type="spellEnd"/>
       <w:r>
@@ -6037,7 +6086,7 @@
       <w:tblPr>
         <w:tblStyle w:val="Grigliatabella"/>
         <w:tblW w:w="9606" w:type="dxa"/>
-        <w:tblLook w:val="01E0" w:firstRow="1" w:lastRow="1" w:firstColumn="1" w:lastColumn="1" w:noHBand="0" w:noVBand="0"/>
+        <w:tblLook w:val="01E0"/>
       </w:tblPr>
       <w:tblGrid>
         <w:gridCol w:w="7315"/>
@@ -6691,11 +6740,19 @@
         </w:rPr>
       </w:pPr>
       <w:bookmarkStart w:id="20" w:name="_Toc352852061"/>
-      <w:r>
-        <w:rPr>
-          <w:lang w:val="it-IT"/>
-        </w:rPr>
-        <w:t xml:space="preserve">Use case </w:t>
+      <w:proofErr w:type="spellStart"/>
+      <w:r>
+        <w:rPr>
+          <w:lang w:val="it-IT"/>
+        </w:rPr>
+        <w:t>Use</w:t>
+      </w:r>
+      <w:proofErr w:type="spellEnd"/>
+      <w:r>
+        <w:rPr>
+          <w:lang w:val="it-IT"/>
+        </w:rPr>
+        <w:t xml:space="preserve"> case </w:t>
       </w:r>
       <w:proofErr w:type="spellStart"/>
       <w:r>
@@ -6726,7 +6783,29 @@
           <w:szCs w:val="22"/>
           <w:lang w:val="it-IT"/>
         </w:rPr>
-        <w:t xml:space="preserve">Lo Use Case </w:t>
+        <w:t xml:space="preserve">Lo </w:t>
+      </w:r>
+      <w:proofErr w:type="spellStart"/>
+      <w:r>
+        <w:rPr>
+          <w:i/>
+          <w:color w:val="0000FF"/>
+          <w:sz w:val="22"/>
+          <w:szCs w:val="22"/>
+          <w:lang w:val="it-IT"/>
+        </w:rPr>
+        <w:t>Use</w:t>
+      </w:r>
+      <w:proofErr w:type="spellEnd"/>
+      <w:r>
+        <w:rPr>
+          <w:i/>
+          <w:color w:val="0000FF"/>
+          <w:sz w:val="22"/>
+          <w:szCs w:val="22"/>
+          <w:lang w:val="it-IT"/>
+        </w:rPr>
+        <w:t xml:space="preserve"> Case </w:t>
       </w:r>
       <w:proofErr w:type="spellStart"/>
       <w:r>
@@ -6887,11 +6966,19 @@
         </w:rPr>
       </w:pPr>
       <w:bookmarkStart w:id="22" w:name="_Toc352852063"/>
-      <w:r>
-        <w:rPr>
-          <w:lang w:val="it-IT"/>
-        </w:rPr>
-        <w:t xml:space="preserve">Class </w:t>
+      <w:proofErr w:type="spellStart"/>
+      <w:r>
+        <w:rPr>
+          <w:lang w:val="it-IT"/>
+        </w:rPr>
+        <w:t>Class</w:t>
+      </w:r>
+      <w:proofErr w:type="spellEnd"/>
+      <w:r>
+        <w:rPr>
+          <w:lang w:val="it-IT"/>
+        </w:rPr>
+        <w:t xml:space="preserve"> </w:t>
       </w:r>
       <w:proofErr w:type="spellStart"/>
       <w:r>
@@ -6928,9 +7015,9 @@
           <w:lang w:val="it-IT"/>
         </w:rPr>
       </w:pPr>
-      <w:bookmarkStart w:id="23" w:name="_Toc436203413"/>
-      <w:bookmarkStart w:id="24" w:name="_Toc452813607"/>
-      <w:bookmarkStart w:id="25" w:name="_Toc352852064"/>
+      <w:bookmarkStart w:id="23" w:name="_Toc352852064"/>
+      <w:bookmarkStart w:id="24" w:name="_Toc436203413"/>
+      <w:bookmarkStart w:id="25" w:name="_Toc452813607"/>
       <w:r>
         <w:rPr>
           <w:lang w:val="it-IT"/>
@@ -6973,7 +7060,7 @@
         </w:rPr>
         <w:t>)</w:t>
       </w:r>
-      <w:bookmarkEnd w:id="25"/>
+      <w:bookmarkEnd w:id="23"/>
       <w:r>
         <w:rPr>
           <w:lang w:val="it-IT"/>
@@ -7042,7 +7129,7 @@
           <w:szCs w:val="22"/>
           <w:lang w:val="it-IT"/>
         </w:rPr>
-        <w:t>&lt;Nome&gt; oppure N/A</w:t>
+        <w:t>Diagramma E-R Sistema Editoriale</w:t>
       </w:r>
       <w:r>
         <w:rPr>
@@ -7056,29 +7143,145 @@
     </w:p>
     <w:p>
       <w:pPr>
-        <w:tabs>
-          <w:tab w:val="left" w:pos="2175"/>
-        </w:tabs>
         <w:jc w:val="both"/>
         <w:rPr>
-          <w:sz w:val="22"/>
-          <w:szCs w:val="22"/>
-          <w:lang w:val="it-IT"/>
-        </w:rPr>
-      </w:pPr>
-      <w:r>
-        <w:rPr>
-          <w:sz w:val="22"/>
-          <w:szCs w:val="22"/>
-          <w:lang w:val="it-IT"/>
-        </w:rPr>
-        <w:tab/>
-      </w:r>
+          <w:b/>
+          <w:sz w:val="22"/>
+          <w:szCs w:val="22"/>
+          <w:lang w:val="it-IT"/>
+        </w:rPr>
+      </w:pPr>
     </w:p>
     <w:p>
       <w:pPr>
         <w:jc w:val="both"/>
         <w:rPr>
+          <w:b/>
+          <w:sz w:val="22"/>
+          <w:szCs w:val="22"/>
+          <w:lang w:val="it-IT"/>
+        </w:rPr>
+      </w:pPr>
+      <w:r>
+        <w:rPr>
+          <w:b/>
+          <w:noProof/>
+          <w:sz w:val="22"/>
+          <w:szCs w:val="22"/>
+          <w:lang w:val="it-IT" w:eastAsia="it-IT"/>
+        </w:rPr>
+        <w:drawing>
+          <wp:inline distT="0" distB="0" distL="0" distR="0">
+            <wp:extent cx="4943475" cy="5889335"/>
+            <wp:effectExtent l="19050" t="0" r="9525" b="0"/>
+            <wp:docPr id="1" name="Immagine 1" descr="C:\Users\Maurizio\Desktop\ProgFinaleUIIP\Diagrammi\Modello_relazionale.jpg"/>
+            <wp:cNvGraphicFramePr>
+              <a:graphicFrameLocks xmlns:a="http://schemas.openxmlformats.org/drawingml/2006/main" noChangeAspect="1"/>
+            </wp:cNvGraphicFramePr>
+            <a:graphic xmlns:a="http://schemas.openxmlformats.org/drawingml/2006/main">
+              <a:graphicData uri="http://schemas.openxmlformats.org/drawingml/2006/picture">
+                <pic:pic xmlns:pic="http://schemas.openxmlformats.org/drawingml/2006/picture">
+                  <pic:nvPicPr>
+                    <pic:cNvPr id="0" name="Picture 1" descr="C:\Users\Maurizio\Desktop\ProgFinaleUIIP\Diagrammi\Modello_relazionale.jpg"/>
+                    <pic:cNvPicPr>
+                      <a:picLocks noChangeAspect="1" noChangeArrowheads="1"/>
+                    </pic:cNvPicPr>
+                  </pic:nvPicPr>
+                  <pic:blipFill>
+                    <a:blip r:embed="rId8" cstate="print"/>
+                    <a:srcRect/>
+                    <a:stretch>
+                      <a:fillRect/>
+                    </a:stretch>
+                  </pic:blipFill>
+                  <pic:spPr bwMode="auto">
+                    <a:xfrm>
+                      <a:off x="0" y="0"/>
+                      <a:ext cx="4943475" cy="5889335"/>
+                    </a:xfrm>
+                    <a:prstGeom prst="rect">
+                      <a:avLst/>
+                    </a:prstGeom>
+                    <a:noFill/>
+                    <a:ln w="9525">
+                      <a:noFill/>
+                      <a:miter lim="800000"/>
+                      <a:headEnd/>
+                      <a:tailEnd/>
+                    </a:ln>
+                  </pic:spPr>
+                </pic:pic>
+              </a:graphicData>
+            </a:graphic>
+          </wp:inline>
+        </w:drawing>
+      </w:r>
+    </w:p>
+    <w:p>
+      <w:pPr>
+        <w:jc w:val="both"/>
+        <w:rPr>
+          <w:sz w:val="22"/>
+          <w:szCs w:val="22"/>
+          <w:lang w:val="it-IT"/>
+        </w:rPr>
+      </w:pPr>
+    </w:p>
+    <w:p>
+      <w:pPr>
+        <w:jc w:val="both"/>
+        <w:rPr>
+          <w:b/>
+          <w:sz w:val="22"/>
+          <w:szCs w:val="22"/>
+          <w:lang w:val="it-IT"/>
+        </w:rPr>
+      </w:pPr>
+      <w:r>
+        <w:rPr>
+          <w:b/>
+          <w:sz w:val="22"/>
+          <w:szCs w:val="22"/>
+          <w:lang w:val="it-IT"/>
+        </w:rPr>
+        <w:lastRenderedPageBreak/>
+        <w:t>&lt;Nome&gt; oppure N/A</w:t>
+      </w:r>
+      <w:r>
+        <w:rPr>
+          <w:b/>
+          <w:sz w:val="22"/>
+          <w:szCs w:val="22"/>
+          <w:lang w:val="it-IT"/>
+        </w:rPr>
+        <w:t>:</w:t>
+      </w:r>
+    </w:p>
+    <w:p>
+      <w:pPr>
+        <w:tabs>
+          <w:tab w:val="left" w:pos="2175"/>
+        </w:tabs>
+        <w:jc w:val="both"/>
+        <w:rPr>
+          <w:sz w:val="22"/>
+          <w:szCs w:val="22"/>
+          <w:lang w:val="it-IT"/>
+        </w:rPr>
+      </w:pPr>
+      <w:r>
+        <w:rPr>
+          <w:sz w:val="22"/>
+          <w:szCs w:val="22"/>
+          <w:lang w:val="it-IT"/>
+        </w:rPr>
+        <w:tab/>
+      </w:r>
+    </w:p>
+    <w:p>
+      <w:pPr>
+        <w:jc w:val="both"/>
+        <w:rPr>
           <w:sz w:val="22"/>
           <w:szCs w:val="22"/>
           <w:lang w:val="it-IT"/>
@@ -7093,8 +7296,8 @@
         <w:t>&lt;dato, disegno, diagramma o altro&gt;</w:t>
       </w:r>
     </w:p>
-    <w:bookmarkEnd w:id="23"/>
     <w:bookmarkEnd w:id="24"/>
+    <w:bookmarkEnd w:id="25"/>
     <w:p>
       <w:pPr>
         <w:pStyle w:val="StileTitolo120ptGiustificato"/>
@@ -7217,11 +7420,11 @@
           <w:lang w:val="it-IT"/>
         </w:rPr>
       </w:pPr>
-      <w:bookmarkStart w:id="27" w:name="_Toc425054417"/>
-      <w:bookmarkStart w:id="28" w:name="_Toc422186510"/>
-      <w:bookmarkStart w:id="29" w:name="_Toc436203416"/>
-      <w:bookmarkStart w:id="30" w:name="_Toc452813610"/>
-      <w:bookmarkStart w:id="31" w:name="_Toc352852066"/>
+      <w:bookmarkStart w:id="27" w:name="_Toc352852066"/>
+      <w:bookmarkStart w:id="28" w:name="_Toc425054417"/>
+      <w:bookmarkStart w:id="29" w:name="_Toc422186510"/>
+      <w:bookmarkStart w:id="30" w:name="_Toc436203416"/>
+      <w:bookmarkStart w:id="31" w:name="_Toc452813610"/>
       <w:r>
         <w:rPr>
           <w:lang w:val="it-IT"/>
@@ -7234,12 +7437,12 @@
         </w:rPr>
         <w:t>anuale di installazione e configurazione</w:t>
       </w:r>
-      <w:bookmarkEnd w:id="31"/>
+      <w:bookmarkEnd w:id="27"/>
     </w:p>
-    <w:bookmarkEnd w:id="27"/>
     <w:bookmarkEnd w:id="28"/>
     <w:bookmarkEnd w:id="29"/>
     <w:bookmarkEnd w:id="30"/>
+    <w:bookmarkEnd w:id="31"/>
     <w:p>
       <w:pPr>
         <w:jc w:val="both"/>
@@ -7396,7 +7599,7 @@
       <w:tblPr>
         <w:tblStyle w:val="Grigliatabella"/>
         <w:tblW w:w="0" w:type="auto"/>
-        <w:tblLook w:val="01E0" w:firstRow="1" w:lastRow="1" w:firstColumn="1" w:lastColumn="1" w:noHBand="0" w:noVBand="0"/>
+        <w:tblLook w:val="01E0"/>
       </w:tblPr>
       <w:tblGrid>
         <w:gridCol w:w="2518"/>
@@ -7538,7 +7741,7 @@
 </file>
 
 <file path=word/endnotes.xml><?xml version="1.0" encoding="utf-8"?>
-<w:endnotes xmlns:wpc="http://schemas.microsoft.com/office/word/2010/wordprocessingCanvas" xmlns:mc="http://schemas.openxmlformats.org/markup-compatibility/2006" xmlns:o="urn:schemas-microsoft-com:office:office" xmlns:r="http://schemas.openxmlformats.org/officeDocument/2006/relationships" xmlns:m="http://schemas.openxmlformats.org/officeDocument/2006/math" xmlns:v="urn:schemas-microsoft-com:vml" xmlns:wp14="http://schemas.microsoft.com/office/word/2010/wordprocessingDrawing" xmlns:wp="http://schemas.openxmlformats.org/drawingml/2006/wordprocessingDrawing" xmlns:w10="urn:schemas-microsoft-com:office:word" xmlns:w="http://schemas.openxmlformats.org/wordprocessingml/2006/main" xmlns:w14="http://schemas.microsoft.com/office/word/2010/wordml" xmlns:wpg="http://schemas.microsoft.com/office/word/2010/wordprocessingGroup" xmlns:wpi="http://schemas.microsoft.com/office/word/2010/wordprocessingInk" xmlns:wne="http://schemas.microsoft.com/office/word/2006/wordml" xmlns:wps="http://schemas.microsoft.com/office/word/2010/wordprocessingShape" mc:Ignorable="w14 wp14">
+<w:endnotes xmlns:ve="http://schemas.openxmlformats.org/markup-compatibility/2006" xmlns:o="urn:schemas-microsoft-com:office:office" xmlns:r="http://schemas.openxmlformats.org/officeDocument/2006/relationships" xmlns:m="http://schemas.openxmlformats.org/officeDocument/2006/math" xmlns:v="urn:schemas-microsoft-com:vml" xmlns:wp="http://schemas.openxmlformats.org/drawingml/2006/wordprocessingDrawing" xmlns:w10="urn:schemas-microsoft-com:office:word" xmlns:w="http://schemas.openxmlformats.org/wordprocessingml/2006/main" xmlns:wne="http://schemas.microsoft.com/office/word/2006/wordml">
   <w:endnote w:type="separator" w:id="-1">
     <w:p>
       <w:r>
@@ -7557,7 +7760,7 @@
 </file>
 
 <file path=word/footer1.xml><?xml version="1.0" encoding="utf-8"?>
-<w:ftr xmlns:wpc="http://schemas.microsoft.com/office/word/2010/wordprocessingCanvas" xmlns:mc="http://schemas.openxmlformats.org/markup-compatibility/2006" xmlns:o="urn:schemas-microsoft-com:office:office" xmlns:r="http://schemas.openxmlformats.org/officeDocument/2006/relationships" xmlns:m="http://schemas.openxmlformats.org/officeDocument/2006/math" xmlns:v="urn:schemas-microsoft-com:vml" xmlns:wp14="http://schemas.microsoft.com/office/word/2010/wordprocessingDrawing" xmlns:wp="http://schemas.openxmlformats.org/drawingml/2006/wordprocessingDrawing" xmlns:w10="urn:schemas-microsoft-com:office:word" xmlns:w="http://schemas.openxmlformats.org/wordprocessingml/2006/main" xmlns:w14="http://schemas.microsoft.com/office/word/2010/wordml" xmlns:wpg="http://schemas.microsoft.com/office/word/2010/wordprocessingGroup" xmlns:wpi="http://schemas.microsoft.com/office/word/2010/wordprocessingInk" xmlns:wne="http://schemas.microsoft.com/office/word/2006/wordml" xmlns:wps="http://schemas.microsoft.com/office/word/2010/wordprocessingShape" mc:Ignorable="w14 wp14">
+<w:ftr xmlns:ve="http://schemas.openxmlformats.org/markup-compatibility/2006" xmlns:o="urn:schemas-microsoft-com:office:office" xmlns:r="http://schemas.openxmlformats.org/officeDocument/2006/relationships" xmlns:m="http://schemas.openxmlformats.org/officeDocument/2006/math" xmlns:v="urn:schemas-microsoft-com:vml" xmlns:wp="http://schemas.openxmlformats.org/drawingml/2006/wordprocessingDrawing" xmlns:w10="urn:schemas-microsoft-com:office:word" xmlns:w="http://schemas.openxmlformats.org/wordprocessingml/2006/main" xmlns:wne="http://schemas.microsoft.com/office/word/2006/wordml">
   <w:tbl>
     <w:tblPr>
       <w:tblW w:w="0" w:type="auto"/>
@@ -7570,7 +7773,7 @@
         <w:insideV w:val="single" w:sz="6" w:space="0" w:color="auto"/>
       </w:tblBorders>
       <w:tblLayout w:type="fixed"/>
-      <w:tblLook w:val="0000" w:firstRow="0" w:lastRow="0" w:firstColumn="0" w:lastColumn="0" w:noHBand="0" w:noVBand="0"/>
+      <w:tblLook w:val="0000"/>
     </w:tblPr>
     <w:tblGrid>
       <w:gridCol w:w="3162"/>
@@ -7650,7 +7853,7 @@
               <w:rStyle w:val="Numeropagina"/>
               <w:noProof/>
             </w:rPr>
-            <w:t>3</w:t>
+            <w:t>7</w:t>
           </w:r>
           <w:r>
             <w:rPr>
@@ -7671,7 +7874,7 @@
 </file>
 
 <file path=word/footnotes.xml><?xml version="1.0" encoding="utf-8"?>
-<w:footnotes xmlns:wpc="http://schemas.microsoft.com/office/word/2010/wordprocessingCanvas" xmlns:mc="http://schemas.openxmlformats.org/markup-compatibility/2006" xmlns:o="urn:schemas-microsoft-com:office:office" xmlns:r="http://schemas.openxmlformats.org/officeDocument/2006/relationships" xmlns:m="http://schemas.openxmlformats.org/officeDocument/2006/math" xmlns:v="urn:schemas-microsoft-com:vml" xmlns:wp14="http://schemas.microsoft.com/office/word/2010/wordprocessingDrawing" xmlns:wp="http://schemas.openxmlformats.org/drawingml/2006/wordprocessingDrawing" xmlns:w10="urn:schemas-microsoft-com:office:word" xmlns:w="http://schemas.openxmlformats.org/wordprocessingml/2006/main" xmlns:w14="http://schemas.microsoft.com/office/word/2010/wordml" xmlns:wpg="http://schemas.microsoft.com/office/word/2010/wordprocessingGroup" xmlns:wpi="http://schemas.microsoft.com/office/word/2010/wordprocessingInk" xmlns:wne="http://schemas.microsoft.com/office/word/2006/wordml" xmlns:wps="http://schemas.microsoft.com/office/word/2010/wordprocessingShape" mc:Ignorable="w14 wp14">
+<w:footnotes xmlns:ve="http://schemas.openxmlformats.org/markup-compatibility/2006" xmlns:o="urn:schemas-microsoft-com:office:office" xmlns:r="http://schemas.openxmlformats.org/officeDocument/2006/relationships" xmlns:m="http://schemas.openxmlformats.org/officeDocument/2006/math" xmlns:v="urn:schemas-microsoft-com:vml" xmlns:wp="http://schemas.openxmlformats.org/drawingml/2006/wordprocessingDrawing" xmlns:w10="urn:schemas-microsoft-com:office:word" xmlns:w="http://schemas.openxmlformats.org/wordprocessingml/2006/main" xmlns:wne="http://schemas.microsoft.com/office/word/2006/wordml">
   <w:footnote w:type="separator" w:id="-1">
     <w:p>
       <w:r>
@@ -7690,7 +7893,7 @@
 </file>
 
 <file path=word/header1.xml><?xml version="1.0" encoding="utf-8"?>
-<w:hdr xmlns:wpc="http://schemas.microsoft.com/office/word/2010/wordprocessingCanvas" xmlns:mc="http://schemas.openxmlformats.org/markup-compatibility/2006" xmlns:o="urn:schemas-microsoft-com:office:office" xmlns:r="http://schemas.openxmlformats.org/officeDocument/2006/relationships" xmlns:m="http://schemas.openxmlformats.org/officeDocument/2006/math" xmlns:v="urn:schemas-microsoft-com:vml" xmlns:wp14="http://schemas.microsoft.com/office/word/2010/wordprocessingDrawing" xmlns:wp="http://schemas.openxmlformats.org/drawingml/2006/wordprocessingDrawing" xmlns:w10="urn:schemas-microsoft-com:office:word" xmlns:w="http://schemas.openxmlformats.org/wordprocessingml/2006/main" xmlns:w14="http://schemas.microsoft.com/office/word/2010/wordml" xmlns:wpg="http://schemas.microsoft.com/office/word/2010/wordprocessingGroup" xmlns:wpi="http://schemas.microsoft.com/office/word/2010/wordprocessingInk" xmlns:wne="http://schemas.microsoft.com/office/word/2006/wordml" xmlns:wps="http://schemas.microsoft.com/office/word/2010/wordprocessingShape" mc:Ignorable="w14 wp14">
+<w:hdr xmlns:ve="http://schemas.openxmlformats.org/markup-compatibility/2006" xmlns:o="urn:schemas-microsoft-com:office:office" xmlns:r="http://schemas.openxmlformats.org/officeDocument/2006/relationships" xmlns:m="http://schemas.openxmlformats.org/officeDocument/2006/math" xmlns:v="urn:schemas-microsoft-com:vml" xmlns:wp="http://schemas.openxmlformats.org/drawingml/2006/wordprocessingDrawing" xmlns:w10="urn:schemas-microsoft-com:office:word" xmlns:w="http://schemas.openxmlformats.org/wordprocessingml/2006/main" xmlns:wne="http://schemas.microsoft.com/office/word/2006/wordml">
   <w:p>
     <w:pPr>
       <w:rPr>
@@ -7722,9 +7925,10 @@
       <w:rPr>
         <w:noProof/>
         <w:sz w:val="36"/>
+        <w:lang w:val="it-IT" w:eastAsia="it-IT"/>
       </w:rPr>
       <w:drawing>
-        <wp:anchor distT="0" distB="0" distL="114300" distR="114300" simplePos="0" relativeHeight="251659264" behindDoc="0" locked="0" layoutInCell="1" allowOverlap="1" wp14:anchorId="15880F93" wp14:editId="1FCA43AF">
+        <wp:anchor distT="0" distB="0" distL="114300" distR="114300" simplePos="0" relativeHeight="251659264" behindDoc="0" locked="0" layoutInCell="1" allowOverlap="1">
           <wp:simplePos x="0" y="0"/>
           <wp:positionH relativeFrom="column">
             <wp:posOffset>2291715</wp:posOffset>
@@ -7752,7 +7956,7 @@
                   <a:blip r:embed="rId1">
                     <a:extLst>
                       <a:ext uri="{28A0092B-C50C-407E-A947-70E740481C1C}">
-                        <a14:useLocalDpi xmlns:a14="http://schemas.microsoft.com/office/drawing/2010/main" val="0"/>
+                        <a14:useLocalDpi xmlns:a14="http://schemas.microsoft.com/office/drawing/2010/main" xmlns:wps="http://schemas.microsoft.com/office/word/2010/wordprocessingShape" xmlns:wpi="http://schemas.microsoft.com/office/word/2010/wordprocessingInk" xmlns:wpg="http://schemas.microsoft.com/office/word/2010/wordprocessingGroup" xmlns:w14="http://schemas.microsoft.com/office/word/2010/wordml" xmlns:w="http://schemas.openxmlformats.org/wordprocessingml/2006/main" xmlns:w10="urn:schemas-microsoft-com:office:word" xmlns:wp14="http://schemas.microsoft.com/office/word/2010/wordprocessingDrawing" xmlns:v="urn:schemas-microsoft-com:vml" xmlns:o="urn:schemas-microsoft-com:office:office" xmlns:mc="http://schemas.openxmlformats.org/markup-compatibility/2006" xmlns:wpc="http://schemas.microsoft.com/office/word/2010/wordprocessingCanvas" xmlns="" val="0"/>
                       </a:ext>
                     </a:extLst>
                   </a:blip>
@@ -7777,12 +7981,6 @@
               </pic:pic>
             </a:graphicData>
           </a:graphic>
-          <wp14:sizeRelH relativeFrom="page">
-            <wp14:pctWidth>0</wp14:pctWidth>
-          </wp14:sizeRelH>
-          <wp14:sizeRelV relativeFrom="page">
-            <wp14:pctHeight>0</wp14:pctHeight>
-          </wp14:sizeRelV>
         </wp:anchor>
       </w:drawing>
     </w:r>
@@ -7883,7 +8081,7 @@
 </file>
 
 <file path=word/header2.xml><?xml version="1.0" encoding="utf-8"?>
-<w:hdr xmlns:wpc="http://schemas.microsoft.com/office/word/2010/wordprocessingCanvas" xmlns:mc="http://schemas.openxmlformats.org/markup-compatibility/2006" xmlns:o="urn:schemas-microsoft-com:office:office" xmlns:r="http://schemas.openxmlformats.org/officeDocument/2006/relationships" xmlns:m="http://schemas.openxmlformats.org/officeDocument/2006/math" xmlns:v="urn:schemas-microsoft-com:vml" xmlns:wp14="http://schemas.microsoft.com/office/word/2010/wordprocessingDrawing" xmlns:wp="http://schemas.openxmlformats.org/drawingml/2006/wordprocessingDrawing" xmlns:w10="urn:schemas-microsoft-com:office:word" xmlns:w="http://schemas.openxmlformats.org/wordprocessingml/2006/main" xmlns:w14="http://schemas.microsoft.com/office/word/2010/wordml" xmlns:wpg="http://schemas.microsoft.com/office/word/2010/wordprocessingGroup" xmlns:wpi="http://schemas.microsoft.com/office/word/2010/wordprocessingInk" xmlns:wne="http://schemas.microsoft.com/office/word/2006/wordml" xmlns:wps="http://schemas.microsoft.com/office/word/2010/wordprocessingShape" mc:Ignorable="w14 wp14">
+<w:hdr xmlns:ve="http://schemas.openxmlformats.org/markup-compatibility/2006" xmlns:o="urn:schemas-microsoft-com:office:office" xmlns:r="http://schemas.openxmlformats.org/officeDocument/2006/relationships" xmlns:m="http://schemas.openxmlformats.org/officeDocument/2006/math" xmlns:v="urn:schemas-microsoft-com:vml" xmlns:wp="http://schemas.openxmlformats.org/drawingml/2006/wordprocessingDrawing" xmlns:w10="urn:schemas-microsoft-com:office:word" xmlns:w="http://schemas.openxmlformats.org/wordprocessingml/2006/main" xmlns:wne="http://schemas.microsoft.com/office/word/2006/wordml">
   <w:tbl>
     <w:tblPr>
       <w:tblW w:w="0" w:type="auto"/>
@@ -7896,7 +8094,7 @@
         <w:insideV w:val="single" w:sz="6" w:space="0" w:color="auto"/>
       </w:tblBorders>
       <w:tblLayout w:type="fixed"/>
-      <w:tblLook w:val="0000" w:firstRow="0" w:lastRow="0" w:firstColumn="0" w:lastColumn="0" w:noHBand="0" w:noVBand="0"/>
+      <w:tblLook w:val="0000"/>
     </w:tblPr>
     <w:tblGrid>
       <w:gridCol w:w="6379"/>
@@ -7957,7 +8155,15 @@
         </w:tcPr>
         <w:p>
           <w:r>
-            <w:t xml:space="preserve">Note di </w:t>
+            <w:t xml:space="preserve">Note </w:t>
+          </w:r>
+          <w:proofErr w:type="spellStart"/>
+          <w:r>
+            <w:t>di</w:t>
+          </w:r>
+          <w:proofErr w:type="spellEnd"/>
+          <w:r>
+            <w:t xml:space="preserve"> </w:t>
           </w:r>
           <w:proofErr w:type="spellStart"/>
           <w:r>
@@ -7980,7 +8186,15 @@
           </w:r>
           <w:proofErr w:type="spellEnd"/>
           <w:r>
-            <w:t>/mmm/</w:t>
+            <w:t>/</w:t>
+          </w:r>
+          <w:proofErr w:type="spellStart"/>
+          <w:r>
+            <w:t>mmm</w:t>
+          </w:r>
+          <w:proofErr w:type="spellEnd"/>
+          <w:r>
+            <w:t>/</w:t>
           </w:r>
           <w:proofErr w:type="spellStart"/>
           <w:r>
@@ -8001,7 +8215,15 @@
         </w:tcPr>
         <w:p>
           <w:r>
-            <w:t xml:space="preserve">Note di </w:t>
+            <w:t xml:space="preserve">Note </w:t>
+          </w:r>
+          <w:proofErr w:type="spellStart"/>
+          <w:r>
+            <w:t>di</w:t>
+          </w:r>
+          <w:proofErr w:type="spellEnd"/>
+          <w:r>
+            <w:t xml:space="preserve"> </w:t>
           </w:r>
           <w:proofErr w:type="spellStart"/>
           <w:r>
@@ -8024,7 +8246,7 @@
 </file>
 
 <file path=word/numbering.xml><?xml version="1.0" encoding="utf-8"?>
-<w:numbering xmlns:wpc="http://schemas.microsoft.com/office/word/2010/wordprocessingCanvas" xmlns:mc="http://schemas.openxmlformats.org/markup-compatibility/2006" xmlns:o="urn:schemas-microsoft-com:office:office" xmlns:r="http://schemas.openxmlformats.org/officeDocument/2006/relationships" xmlns:m="http://schemas.openxmlformats.org/officeDocument/2006/math" xmlns:v="urn:schemas-microsoft-com:vml" xmlns:wp14="http://schemas.microsoft.com/office/word/2010/wordprocessingDrawing" xmlns:wp="http://schemas.openxmlformats.org/drawingml/2006/wordprocessingDrawing" xmlns:w10="urn:schemas-microsoft-com:office:word" xmlns:w="http://schemas.openxmlformats.org/wordprocessingml/2006/main" xmlns:w14="http://schemas.microsoft.com/office/word/2010/wordml" xmlns:wpg="http://schemas.microsoft.com/office/word/2010/wordprocessingGroup" xmlns:wpi="http://schemas.microsoft.com/office/word/2010/wordprocessingInk" xmlns:wne="http://schemas.microsoft.com/office/word/2006/wordml" xmlns:wps="http://schemas.microsoft.com/office/word/2010/wordprocessingShape" mc:Ignorable="w14 wp14">
+<w:numbering xmlns:ve="http://schemas.openxmlformats.org/markup-compatibility/2006" xmlns:o="urn:schemas-microsoft-com:office:office" xmlns:r="http://schemas.openxmlformats.org/officeDocument/2006/relationships" xmlns:m="http://schemas.openxmlformats.org/officeDocument/2006/math" xmlns:v="urn:schemas-microsoft-com:vml" xmlns:wp="http://schemas.openxmlformats.org/drawingml/2006/wordprocessingDrawing" xmlns:w10="urn:schemas-microsoft-com:office:word" xmlns:w="http://schemas.openxmlformats.org/wordprocessingml/2006/main" xmlns:wne="http://schemas.microsoft.com/office/word/2006/wordml">
   <w:abstractNum w:abstractNumId="0">
     <w:nsid w:val="FFFFFFFB"/>
     <w:multiLevelType w:val="multilevel"/>
@@ -10698,7 +10920,7 @@
 </file>
 
 <file path=word/styles.xml><?xml version="1.0" encoding="utf-8"?>
-<w:styles xmlns:mc="http://schemas.openxmlformats.org/markup-compatibility/2006" xmlns:r="http://schemas.openxmlformats.org/officeDocument/2006/relationships" xmlns:w="http://schemas.openxmlformats.org/wordprocessingml/2006/main" xmlns:w14="http://schemas.microsoft.com/office/word/2010/wordml" mc:Ignorable="w14">
+<w:styles xmlns:r="http://schemas.openxmlformats.org/officeDocument/2006/relationships" xmlns:w="http://schemas.openxmlformats.org/wordprocessingml/2006/main">
   <w:docDefaults>
     <w:rPrDefault>
       <w:rPr>
@@ -11027,6 +11249,7 @@
     <w:uiPriority w:val="99"/>
     <w:semiHidden/>
     <w:unhideWhenUsed/>
+    <w:qFormat/>
     <w:tblPr>
       <w:tblInd w:w="0" w:type="dxa"/>
       <w:tblCellMar>
@@ -11194,7 +11417,7 @@
       <w:spacing w:after="120"/>
     </w:pPr>
   </w:style>
-  <w:style w:type="paragraph" w:styleId="Corpotesto">
+  <w:style w:type="paragraph" w:styleId="Corpodeltesto">
     <w:name w:val="Body Text"/>
     <w:basedOn w:val="Normale"/>
     <w:rsid w:val="005A13FD"/>
@@ -11403,7 +11626,7 @@
   <w:style w:type="paragraph" w:customStyle="1" w:styleId="InfoBlue">
     <w:name w:val="InfoBlue"/>
     <w:basedOn w:val="Normale"/>
-    <w:next w:val="Corpotesto"/>
+    <w:next w:val="Corpodeltesto"/>
     <w:autoRedefine/>
     <w:rsid w:val="005A13FD"/>
     <w:pPr>

</xml_diff>